<commit_message>
Remove dev note stuff from manual
</commit_message>
<xml_diff>
--- a/Documentation/GW4203BManual.docx
+++ b/Documentation/GW4203BManual.docx
@@ -279,27 +279,14 @@
       <w:r>
         <w:t xml:space="preserve"> </w:t>
       </w:r>
-      <w:r>
-        <w:fldChar w:fldCharType="begin"/>
-      </w:r>
-      <w:r>
-        <w:instrText xml:space="preserve"> HYPERLINK "http://garrettsworkshop.com" </w:instrText>
-      </w:r>
-      <w:r>
-        <w:fldChar w:fldCharType="separate"/>
-      </w:r>
-      <w:r>
-        <w:rPr>
-          <w:rStyle w:val="Hyperlink"/>
-        </w:rPr>
-        <w:t>http://garrettsworkshop.com</w:t>
-      </w:r>
-      <w:r>
-        <w:rPr>
-          <w:rStyle w:val="Hyperlink"/>
-        </w:rPr>
-        <w:fldChar w:fldCharType="end"/>
-      </w:r>
+      <w:hyperlink r:id="rId7" w:history="1">
+        <w:r>
+          <w:rPr>
+            <w:rStyle w:val="Hyperlink"/>
+          </w:rPr>
+          <w:t>http://garrettsworkshop.com</w:t>
+        </w:r>
+      </w:hyperlink>
     </w:p>
     <w:p>
       <w:pPr>
@@ -364,7 +351,7 @@
       <w:r>
         <w:t xml:space="preserve"> </w:t>
       </w:r>
-      <w:hyperlink r:id="rId7" w:history="1">
+      <w:hyperlink r:id="rId8" w:history="1">
         <w:r>
           <w:rPr>
             <w:rStyle w:val="Hyperlink"/>
@@ -509,27 +496,13 @@
         <w:rPr>
           <w:rFonts w:ascii="AppleSystemUIFont" w:hAnsi="AppleSystemUIFont" w:cs="AppleSystemUIFont"/>
         </w:rPr>
-        <w:t xml:space="preserve"> in place </w:t>
-      </w:r>
-      <w:proofErr w:type="spellStart"/>
+        <w:t xml:space="preserve"> in place of </w:t>
+      </w:r>
       <w:r>
         <w:rPr>
           <w:rFonts w:ascii="AppleSystemUIFont" w:hAnsi="AppleSystemUIFont" w:cs="AppleSystemUIFont"/>
         </w:rPr>
-        <w:t xml:space="preserve">of </w:t>
-      </w:r>
-      <w:r>
-        <w:rPr>
-          <w:rFonts w:ascii="AppleSystemUIFont" w:hAnsi="AppleSystemUIFont" w:cs="AppleSystemUIFont"/>
-        </w:rPr>
-        <w:t>th</w:t>
-      </w:r>
-      <w:proofErr w:type="spellEnd"/>
-      <w:r>
-        <w:rPr>
-          <w:rFonts w:ascii="AppleSystemUIFont" w:hAnsi="AppleSystemUIFont" w:cs="AppleSystemUIFont"/>
-        </w:rPr>
-        <w:t xml:space="preserve">e </w:t>
+        <w:t xml:space="preserve">the </w:t>
       </w:r>
       <w:r>
         <w:rPr>
@@ -554,7 +527,19 @@
         <w:rPr>
           <w:rFonts w:ascii="AppleSystemUIFont" w:hAnsi="AppleSystemUIFont" w:cs="AppleSystemUIFont"/>
         </w:rPr>
-        <w:t xml:space="preserve">A more technical description of the issue with the A2Heaven VGA Scaler follows: The incompatibility involves the mishandling of the Apple II’s 14.318 MHz master clock signal by the VGA Scaler. The VGA Scaler connects to the 14.318 MHz clock through a long wire. The addition to the clock signal line of this wire in combination with the input capacitance of the VGA Scaler’s FPGA causes significant distortion to the clock waveform. This distortion includes ringing and long rise times. While the slower response time of the ICs in the Apple IIe makes it insensitive to this distortion of the clock signal, a more modern card such as RAM2E II is susceptible to these clock signal artifacts. In our testing, the jumper wire arrangement can cause instability and periodic memory errors in RAM2E II. Adding an additional </w:t>
+        <w:t xml:space="preserve">A more technical description of the issue with the A2Heaven VGA Scaler follows: The incompatibility involves the mishandling of the Apple II’s 14.318 MHz master clock signal by the VGA Scaler. The VGA Scaler connects to the 14.318 MHz clock through a long wire. The addition to the clock signal line of this wire in combination with the input capacitance of the VGA Scaler’s FPGA causes significant distortion to the clock waveform. This distortion includes ringing and long rise times. While the slower response time of the ICs in the Apple IIe makes </w:t>
+      </w:r>
+      <w:r>
+        <w:rPr>
+          <w:rFonts w:ascii="AppleSystemUIFont" w:hAnsi="AppleSystemUIFont" w:cs="AppleSystemUIFont"/>
+        </w:rPr>
+        <w:t>the Apple itself</w:t>
+      </w:r>
+      <w:r>
+        <w:rPr>
+          <w:rFonts w:ascii="AppleSystemUIFont" w:hAnsi="AppleSystemUIFont" w:cs="AppleSystemUIFont"/>
+        </w:rPr>
+        <w:t xml:space="preserve"> insensitive to this distortion of the clock signal, a more modern card such as RAM2E II is susceptible to these clock signal artifacts. In our testing, the jumper wire arrangement can cause instability and periodic memory errors in RAM2E II. Adding an additional </w:t>
       </w:r>
       <m:oMath>
         <m:r>
@@ -667,7 +652,7 @@
       <w:r>
         <w:t xml:space="preserve">our website at </w:t>
       </w:r>
-      <w:hyperlink r:id="rId8" w:history="1">
+      <w:hyperlink r:id="rId9" w:history="1">
         <w:r>
           <w:rPr>
             <w:rStyle w:val="Hyperlink"/>
@@ -758,7 +743,7 @@
                     <pic:cNvPicPr/>
                   </pic:nvPicPr>
                   <pic:blipFill>
-                    <a:blip r:embed="rId9" cstate="print">
+                    <a:blip r:embed="rId10" cstate="print">
                       <a:extLst>
                         <a:ext uri="{28A0092B-C50C-407E-A947-70E740481C1C}">
                           <a14:useLocalDpi xmlns:a14="http://schemas.microsoft.com/office/drawing/2010/main" val="0"/>
@@ -2789,212 +2774,12 @@
         </w:tc>
       </w:tr>
     </w:tbl>
-    <w:p>
-      <w:r>
-        <w:br w:type="page"/>
-      </w:r>
-    </w:p>
-    <w:p>
-      <w:pPr>
-        <w:pStyle w:val="Heading1"/>
-      </w:pPr>
-      <w:r>
-        <w:lastRenderedPageBreak/>
-        <w:t>Theory of Operation</w:t>
-      </w:r>
-    </w:p>
-    <w:p>
-      <w:r>
-        <w:t>The operation of RAM2E II is somewhat different from that of other expansion RAM cards for the Apple IIe. While other cards are implemented with asynchronous DRAM chips, RAM2E II uses modern synchronous DRAM (SDRAM).</w:t>
-      </w:r>
-    </w:p>
-    <w:p>
-      <w:r>
-        <w:t>Since the IIe’s memory expansion slot was designed for use with asynchronous DRAM, additional circuitry on the RAM2E II card is required to interface the IIe with SDRAM. There are numerous differences between asynchronous DRAM and SDRAM, but the most significant is that in SDRAM, operation is pipelined over multiple clock cycles. Although SDRAM is a much newer technology than asynchronous DRAM, and therefore much faster, multiple clock cycle “steps” are required to perform an SDRAM access.</w:t>
-      </w:r>
-    </w:p>
-    <w:p>
-      <w:r>
-        <w:t xml:space="preserve">RAM2E II’s logic circuitry is implemented in a single CPLD which runs from the Apple IIe’s </w:t>
-      </w:r>
-      <w:r>
-        <w:t xml:space="preserve">C14M </w:t>
-      </w:r>
-      <w:r>
-        <w:t>14.31818 MHz master clock signal. A buffered copy of this clock is supplied to both the RAM2E II’s CPLD and its SDRAM. Running from the Apple’s master clock, the RAM2E II translates auxiliary memory and 80-column video access commands issued by the Apple II into SDRAM commands which implement the same functionality.</w:t>
-      </w:r>
-      <w:r>
-        <w:t xml:space="preserve"> </w:t>
-      </w:r>
-    </w:p>
-    <w:p>
-      <w:r>
-        <w:t xml:space="preserve">The RAM2E II state machine runs from the C14M master clock of the Apple IIe. A 4-bit state counter is reset to 0x1 at the beginning of each PHI1 period and counts up to 0xE in a 14-clock cycle. </w:t>
-      </w:r>
-      <w:r>
-        <w:t>In the last two clocks of</w:t>
-      </w:r>
-      <w:r>
-        <w:t xml:space="preserve"> a 16-clock “long cycle,” the state counter</w:t>
-      </w:r>
-      <w:r>
-        <w:t xml:space="preserve"> is </w:t>
-      </w:r>
-      <w:r>
-        <w:t>equals</w:t>
-      </w:r>
-      <w:r>
-        <w:t xml:space="preserve"> </w:t>
-      </w:r>
-      <w:r>
-        <w:t>0xF. State 0x0 is only used during initialization.</w:t>
-      </w:r>
-    </w:p>
-    <w:p>
-      <w:r>
-        <w:t>To implement the auxiliary memory card functionality, SDRAM read/write commands are issued based on the current state index, the /WE80 signal, and the /EN80 signal. Unlike a traditional auxiliary RAM card, the /RAS and Q3 signals are not used for SDRAM control at all. The SDRAM command and address signals are implemented as registered outputs.</w:t>
-      </w:r>
-    </w:p>
-    <w:p>
-      <w:r>
-        <w:t xml:space="preserve">The data bus, as input to the RAM2E II and output to the SDRAM, is implemented as an asynchronous tristate buffer, and the data bus output is implemented as a registered </w:t>
-      </w:r>
-      <w:r>
-        <w:t>output</w:t>
-      </w:r>
-      <w:r>
-        <w:t xml:space="preserve"> latched at the falling edge in the middle of state 0xC. Similarly, the video data bus output is registered at the falling edge of state 0x6. Both the video and 6502 data buses are output using 74AHCT-series buffers running at 5V.</w:t>
-      </w:r>
-      <w:r>
-        <w:t xml:space="preserve"> 74AHCT was chosen for its low power consumption, fast propagation delay, and slow output edge rate. Moreover, the 74AHCT-series outputs are desirable for their 3.8 V </w:t>
-      </w:r>
-      <w:proofErr w:type="spellStart"/>
-      <w:r>
-        <w:t>Voh</w:t>
-      </w:r>
-      <w:proofErr w:type="spellEnd"/>
-      <w:r>
-        <w:t xml:space="preserve"> specification at 8 mA of source current and 4.5V </w:t>
-      </w:r>
-      <w:proofErr w:type="spellStart"/>
-      <w:r>
-        <w:t>Vcc</w:t>
-      </w:r>
-      <w:proofErr w:type="spellEnd"/>
-      <w:r>
-        <w:t xml:space="preserve">. This allows RAM2E II to meet the </w:t>
-      </w:r>
-      <w:proofErr w:type="spellStart"/>
-      <w:r>
-        <w:t>Vih</w:t>
-      </w:r>
-      <w:proofErr w:type="spellEnd"/>
-      <w:r>
-        <w:t xml:space="preserve"> specification of newer 65C02 processors with “pure CMOS” input buffers.</w:t>
-      </w:r>
-    </w:p>
-    <w:p>
-      <w:pPr>
-        <w:sectPr>
-          <w:footerReference w:type="first" r:id="rId10"/>
-          <w:pgSz w:w="12240" w:h="15840"/>
-          <w:pgMar w:top="1440" w:right="1440" w:bottom="1440" w:left="1440" w:header="720" w:footer="720" w:gutter="0"/>
-          <w:cols w:space="720"/>
-          <w:titlePg/>
-          <w:docGrid w:linePitch="360"/>
-        </w:sectPr>
-      </w:pPr>
-      <w:r>
-        <w:t xml:space="preserve">RAM2E II also supports a proprietary command set which allows software to adjust the RAM capacity and access other features. For more information on this command set, see the RAM2E and GWRAM utility program source code on the Garrett’s Workshop GitHub page at </w:t>
-      </w:r>
-      <w:hyperlink r:id="rId11" w:history="1">
-        <w:r>
-          <w:rPr>
-            <w:rStyle w:val="Hyperlink"/>
-          </w:rPr>
-          <w:t>http://github.com/garrettsworkshop</w:t>
-        </w:r>
-      </w:hyperlink>
-      <w:r>
-        <w:t>.</w:t>
-      </w:r>
-    </w:p>
-    <w:p>
-      <w:pPr>
-        <w:pStyle w:val="Heading2"/>
-      </w:pPr>
-      <w:r>
-        <w:lastRenderedPageBreak/>
-        <w:t>Timing Diagram</w:t>
-      </w:r>
-    </w:p>
-    <w:p>
-      <w:r>
-        <w:t>The timing diagram given below shows the behavior of the major signals in the system, including the SDRAM command sequence used when reading and writing auxiliary RAM.</w:t>
-      </w:r>
-      <w:r>
-        <w:rPr>
-          <w:noProof/>
-        </w:rPr>
-        <w:drawing>
-          <wp:inline distT="0" distB="0" distL="0" distR="0" wp14:anchorId="092C5619" wp14:editId="6D386844">
-            <wp:extent cx="9144000" cy="3959352"/>
-            <wp:effectExtent l="0" t="0" r="0" b="3175"/>
-            <wp:docPr id="3" name="Picture 3" descr="A screenshot of a cell phone&#10;&#10;Description automatically generated"/>
-            <wp:cNvGraphicFramePr>
-              <a:graphicFrameLocks xmlns:a="http://schemas.openxmlformats.org/drawingml/2006/main" noChangeAspect="1"/>
-            </wp:cNvGraphicFramePr>
-            <a:graphic xmlns:a="http://schemas.openxmlformats.org/drawingml/2006/main">
-              <a:graphicData uri="http://schemas.openxmlformats.org/drawingml/2006/picture">
-                <pic:pic xmlns:pic="http://schemas.openxmlformats.org/drawingml/2006/picture">
-                  <pic:nvPicPr>
-                    <pic:cNvPr id="3" name="Timing.png"/>
-                    <pic:cNvPicPr/>
-                  </pic:nvPicPr>
-                  <pic:blipFill rotWithShape="1">
-                    <a:blip r:embed="rId12" cstate="print">
-                      <a:extLst>
-                        <a:ext uri="{28A0092B-C50C-407E-A947-70E740481C1C}">
-                          <a14:useLocalDpi xmlns:a14="http://schemas.microsoft.com/office/drawing/2010/main" val="0"/>
-                        </a:ext>
-                      </a:extLst>
-                    </a:blip>
-                    <a:srcRect l="650" r="333"/>
-                    <a:stretch/>
-                  </pic:blipFill>
-                  <pic:spPr bwMode="auto">
-                    <a:xfrm>
-                      <a:off x="0" y="0"/>
-                      <a:ext cx="9144000" cy="3959352"/>
-                    </a:xfrm>
-                    <a:prstGeom prst="rect">
-                      <a:avLst/>
-                    </a:prstGeom>
-                    <a:ln>
-                      <a:noFill/>
-                    </a:ln>
-                    <a:extLst>
-                      <a:ext uri="{53640926-AAD7-44D8-BBD7-CCE9431645EC}">
-                        <a14:shadowObscured xmlns:a14="http://schemas.microsoft.com/office/drawing/2010/main"/>
-                      </a:ext>
-                    </a:extLst>
-                  </pic:spPr>
-                </pic:pic>
-              </a:graphicData>
-            </a:graphic>
-          </wp:inline>
-        </w:drawing>
-      </w:r>
-    </w:p>
-    <w:p>
-      <w:pPr>
-        <w:spacing w:after="0"/>
-      </w:pPr>
-    </w:p>
+    <w:p/>
     <w:sectPr>
-      <w:pgSz w:w="15840" w:h="12240" w:orient="landscape"/>
-      <w:pgMar w:top="720" w:right="720" w:bottom="720" w:left="720" w:header="720" w:footer="720" w:gutter="0"/>
+      <w:pgSz w:w="12240" w:h="15840"/>
+      <w:pgMar w:top="1440" w:right="1440" w:bottom="1440" w:left="1440" w:header="720" w:footer="720" w:gutter="0"/>
       <w:cols w:space="720"/>
+      <w:titlePg/>
       <w:docGrid w:linePitch="360"/>
     </w:sectPr>
   </w:body>
@@ -3018,30 +2803,6 @@
     </w:p>
   </w:endnote>
 </w:endnotes>
-</file>
-
-<file path=word/footer1.xml><?xml version="1.0" encoding="utf-8"?>
-<w:ftr xmlns:wpc="http://schemas.microsoft.com/office/word/2010/wordprocessingCanvas" xmlns:cx="http://schemas.microsoft.com/office/drawing/2014/chartex" xmlns:cx1="http://schemas.microsoft.com/office/drawing/2015/9/8/chartex" xmlns:cx2="http://schemas.microsoft.com/office/drawing/2015/10/21/chartex" xmlns:cx3="http://schemas.microsoft.com/office/drawing/2016/5/9/chartex" xmlns:cx4="http://schemas.microsoft.com/office/drawing/2016/5/10/chartex" xmlns:cx5="http://schemas.microsoft.com/office/drawing/2016/5/11/chartex" xmlns:cx6="http://schemas.microsoft.com/office/drawing/2016/5/12/chartex" xmlns:cx7="http://schemas.microsoft.com/office/drawing/2016/5/13/chartex" xmlns:cx8="http://schemas.microsoft.com/office/drawing/2016/5/14/chartex" xmlns:mc="http://schemas.openxmlformats.org/markup-compatibility/2006" xmlns:aink="http://schemas.microsoft.com/office/drawing/2016/ink" xmlns:am3d="http://schemas.microsoft.com/office/drawing/2017/model3d" xmlns:o="urn:schemas-microsoft-com:office:office" xmlns:r="http://schemas.openxmlformats.org/officeDocument/2006/relationships" xmlns:m="http://schemas.openxmlformats.org/officeDocument/2006/math" xmlns:v="urn:schemas-microsoft-com:vml" xmlns:wp14="http://schemas.microsoft.com/office/word/2010/wordprocessingDrawing" xmlns:wp="http://schemas.openxmlformats.org/drawingml/2006/wordprocessingDrawing" xmlns:w10="urn:schemas-microsoft-com:office:word" xmlns:w="http://schemas.openxmlformats.org/wordprocessingml/2006/main" xmlns:w14="http://schemas.microsoft.com/office/word/2010/wordml" xmlns:w15="http://schemas.microsoft.com/office/word/2012/wordml" xmlns:w16cex="http://schemas.microsoft.com/office/word/2018/wordml/cex" xmlns:w16cid="http://schemas.microsoft.com/office/word/2016/wordml/cid" xmlns:w16="http://schemas.microsoft.com/office/word/2018/wordml" xmlns:w16se="http://schemas.microsoft.com/office/word/2015/wordml/symex" xmlns:wpg="http://schemas.microsoft.com/office/word/2010/wordprocessingGroup" xmlns:wpi="http://schemas.microsoft.com/office/word/2010/wordprocessingInk" xmlns:wne="http://schemas.microsoft.com/office/word/2006/wordml" xmlns:wps="http://schemas.microsoft.com/office/word/2010/wordprocessingShape" mc:Ignorable="w14 w15 w16se w16cid w16 w16cex wp14">
-  <w:p>
-    <w:pPr>
-      <w:pStyle w:val="Footer"/>
-      <w:tabs>
-        <w:tab w:val="clear" w:pos="4680"/>
-        <w:tab w:val="clear" w:pos="9360"/>
-        <w:tab w:val="left" w:pos="3140"/>
-      </w:tabs>
-    </w:pPr>
-    <w:r>
-      <w:t>RAM2E II was d</w:t>
-    </w:r>
-    <w:r>
-      <w:t>esigned by Zane Kaminski and Garrett Fellers</w:t>
-    </w:r>
-    <w:r>
-      <w:tab/>
-    </w:r>
-  </w:p>
-</w:ftr>
 </file>
 
 <file path=word/footnotes.xml><?xml version="1.0" encoding="utf-8"?>

</xml_diff>